<commit_message>
change playlist to collection
</commit_message>
<xml_diff>
--- a/Milestone 2/s20-65.docx
+++ b/Milestone 2/s20-65.docx
@@ -19,44 +19,16 @@
       <w:bookmarkStart w:id="0" w:name="_GoBack"/>
       <w:bookmarkEnd w:id="0"/>
       <w:r>
-        <w:rPr>
-          <w:b/>
-          <w:bCs/>
-          <w:i/>
-          <w:iCs/>
-          <w:sz w:val="32"/>
-          <w:szCs w:val="32"/>
-        </w:rPr>
-        <w:t>Mockup dodawania playlisty</w:t>
-      </w:r>
-    </w:p>
-    <w:p>
-      <w:pPr>
-        <w:pStyle w:val="Normal"/>
-        <w:spacing w:lineRule="auto" w:line="252"/>
-        <w:jc w:val="center"/>
-        <w:rPr>
-          <w:b/>
-          <w:b/>
-          <w:bCs/>
-          <w:i/>
-          <w:i/>
-          <w:iCs/>
-          <w:sz w:val="32"/>
-          <w:szCs w:val="32"/>
-        </w:rPr>
-      </w:pPr>
-      <w:r>
         <w:drawing>
           <wp:anchor behindDoc="0" distT="0" distB="0" distL="0" distR="0" simplePos="0" locked="0" layoutInCell="1" allowOverlap="1" relativeHeight="2">
             <wp:simplePos x="0" y="0"/>
             <wp:positionH relativeFrom="column">
-              <wp:posOffset>-180975</wp:posOffset>
+              <wp:posOffset>-76200</wp:posOffset>
             </wp:positionH>
             <wp:positionV relativeFrom="paragraph">
-              <wp:posOffset>-27305</wp:posOffset>
+              <wp:posOffset>366395</wp:posOffset>
             </wp:positionV>
-            <wp:extent cx="5983605" cy="3334385"/>
+            <wp:extent cx="5731510" cy="3194050"/>
             <wp:effectExtent l="0" t="0" r="0" b="0"/>
             <wp:wrapSquare wrapText="largest"/>
             <wp:docPr id="1" name="Image1" descr=""/>
@@ -81,7 +53,7 @@
                   <pic:spPr bwMode="auto">
                     <a:xfrm>
                       <a:off x="0" y="0"/>
-                      <a:ext cx="5983605" cy="3334385"/>
+                      <a:ext cx="5731510" cy="3194050"/>
                     </a:xfrm>
                     <a:prstGeom prst="rect">
                       <a:avLst/>
@@ -92,16 +64,72 @@
             </a:graphic>
           </wp:anchor>
         </w:drawing>
+      </w:r>
+      <w:r>
+        <w:rPr>
+          <w:b/>
+          <w:bCs/>
+          <w:i/>
+          <w:iCs/>
+          <w:sz w:val="32"/>
+          <w:szCs w:val="32"/>
+        </w:rPr>
+        <w:t>M</w:t>
+      </w:r>
+      <w:r>
+        <w:rPr>
+          <w:b/>
+          <w:bCs/>
+          <w:i/>
+          <w:iCs/>
+          <w:sz w:val="32"/>
+          <w:szCs w:val="32"/>
+        </w:rPr>
+        <w:t xml:space="preserve">ockup dodawania </w:t>
+      </w:r>
+      <w:r>
+        <w:rPr>
+          <w:rFonts w:eastAsia="Calibri" w:cs="" w:cstheme="minorBidi" w:eastAsiaTheme="minorHAnsi"/>
+          <w:b/>
+          <w:bCs/>
+          <w:i/>
+          <w:iCs/>
+          <w:color w:val="auto"/>
+          <w:kern w:val="0"/>
+          <w:sz w:val="32"/>
+          <w:szCs w:val="32"/>
+          <w:lang w:val="pl-PL" w:eastAsia="en-US" w:bidi="ar-SA"/>
+        </w:rPr>
+        <w:t>kolekcji</w:t>
+      </w:r>
+    </w:p>
+    <w:p>
+      <w:pPr>
+        <w:pStyle w:val="Normal"/>
+        <w:spacing w:lineRule="auto" w:line="252"/>
+        <w:jc w:val="center"/>
+        <w:rPr>
+          <w:b/>
+          <w:b/>
+          <w:bCs/>
+          <w:i/>
+          <w:i/>
+          <w:iCs/>
+          <w:sz w:val="32"/>
+          <w:szCs w:val="32"/>
+        </w:rPr>
+      </w:pPr>
+      <w:r>
         <w:drawing>
           <wp:anchor behindDoc="0" distT="0" distB="0" distL="0" distR="0" simplePos="0" locked="0" layoutInCell="1" allowOverlap="1" relativeHeight="3">
             <wp:simplePos x="0" y="0"/>
             <wp:positionH relativeFrom="column">
-              <wp:posOffset>-180975</wp:posOffset>
+              <wp:posOffset>-76200</wp:posOffset>
             </wp:positionH>
             <wp:positionV relativeFrom="paragraph">
-              <wp:posOffset>3469005</wp:posOffset>
+              <wp:posOffset>3307715</wp:posOffset>
             </wp:positionV>
-            <wp:extent cx="5982335" cy="3333750"/>
+            <wp:extent cx="5731510" cy="3194050"/>
             <wp:effectExtent l="0" t="0" r="0" b="0"/>
             <wp:wrapSquare wrapText="largest"/>
             <wp:docPr id="2" name="Image2" descr=""/>
@@ -126,7 +154,7 @@
                   <pic:spPr bwMode="auto">
                     <a:xfrm>
                       <a:off x="0" y="0"/>
-                      <a:ext cx="5982335" cy="3333750"/>
+                      <a:ext cx="5731510" cy="3194050"/>
                     </a:xfrm>
                     <a:prstGeom prst="rect">
                       <a:avLst/>
@@ -233,38 +261,15 @@
           <w:sz w:val="22"/>
           <w:szCs w:val="22"/>
         </w:rPr>
-        <w:t xml:space="preserve">Na powyższych </w:t>
-      </w:r>
-      <w:r>
-        <w:rPr>
-          <w:b w:val="false"/>
-          <w:bCs w:val="false"/>
-          <w:i w:val="false"/>
-          <w:iCs w:val="false"/>
-          <w:sz w:val="22"/>
-          <w:szCs w:val="22"/>
-        </w:rPr>
-        <w:t>zrzutach</w:t>
-      </w:r>
-      <w:r>
-        <w:rPr>
-          <w:b w:val="false"/>
-          <w:bCs w:val="false"/>
-          <w:i w:val="false"/>
-          <w:iCs w:val="false"/>
-          <w:sz w:val="22"/>
-          <w:szCs w:val="22"/>
-        </w:rPr>
-        <w:t xml:space="preserve"> widać widok dodawania nowej playlisty, jest to okno modalne. Użytkownik w celu dodania playlisty musi kliknąć przycisk “add” na lewym panelu, następnie w okienku podać nazwę nowej playlisty i opcjonalnie przesłać zdjęcie które będzie okładką playlisty. Aby dodać nową playliste trzeba kliknąć przycisk “add playlist”</w:t>
       </w:r>
     </w:p>
     <w:p>
       <w:pPr>
         <w:pStyle w:val="Normal"/>
         <w:rPr>
-          <w:b/>
-          <w:b/>
-          <w:bCs/>
+          <w:b w:val="false"/>
+          <w:b w:val="false"/>
+          <w:bCs w:val="false"/>
           <w:i w:val="false"/>
           <w:i w:val="false"/>
           <w:iCs w:val="false"/>
@@ -274,14 +279,118 @@
       </w:pPr>
       <w:r>
         <w:rPr>
-          <w:b/>
-          <w:bCs/>
-          <w:i w:val="false"/>
-          <w:iCs w:val="false"/>
-          <w:sz w:val="22"/>
-          <w:szCs w:val="22"/>
-        </w:rPr>
-        <w:t>Workflow</w:t>
+          <w:b w:val="false"/>
+          <w:bCs w:val="false"/>
+          <w:i w:val="false"/>
+          <w:iCs w:val="false"/>
+          <w:sz w:val="22"/>
+          <w:szCs w:val="22"/>
+        </w:rPr>
+        <w:t xml:space="preserve">Na powyższych zrzutach widać widok dodawania nowej </w:t>
+      </w:r>
+      <w:r>
+        <w:rPr>
+          <w:rFonts w:eastAsia="Calibri" w:cs="" w:cstheme="minorBidi" w:eastAsiaTheme="minorHAnsi"/>
+          <w:b w:val="false"/>
+          <w:bCs w:val="false"/>
+          <w:i w:val="false"/>
+          <w:iCs w:val="false"/>
+          <w:color w:val="auto"/>
+          <w:kern w:val="0"/>
+          <w:sz w:val="22"/>
+          <w:szCs w:val="22"/>
+          <w:lang w:val="pl-PL" w:eastAsia="en-US" w:bidi="ar-SA"/>
+        </w:rPr>
+        <w:t>kolekcji</w:t>
+      </w:r>
+      <w:r>
+        <w:rPr>
+          <w:b w:val="false"/>
+          <w:bCs w:val="false"/>
+          <w:i w:val="false"/>
+          <w:iCs w:val="false"/>
+          <w:sz w:val="22"/>
+          <w:szCs w:val="22"/>
+        </w:rPr>
+        <w:t xml:space="preserve">, jest to okno modalne. Użytkownik w celu dodania </w:t>
+      </w:r>
+      <w:r>
+        <w:rPr>
+          <w:rFonts w:eastAsia="Calibri" w:cs="" w:cstheme="minorBidi" w:eastAsiaTheme="minorHAnsi"/>
+          <w:b w:val="false"/>
+          <w:bCs w:val="false"/>
+          <w:i w:val="false"/>
+          <w:iCs w:val="false"/>
+          <w:color w:val="auto"/>
+          <w:kern w:val="0"/>
+          <w:sz w:val="22"/>
+          <w:szCs w:val="22"/>
+          <w:lang w:val="pl-PL" w:eastAsia="en-US" w:bidi="ar-SA"/>
+        </w:rPr>
+        <w:t>kolekcji</w:t>
+      </w:r>
+      <w:r>
+        <w:rPr>
+          <w:b w:val="false"/>
+          <w:bCs w:val="false"/>
+          <w:i w:val="false"/>
+          <w:iCs w:val="false"/>
+          <w:sz w:val="22"/>
+          <w:szCs w:val="22"/>
+        </w:rPr>
+        <w:t xml:space="preserve"> musi kliknąć przycisk “add” na lewym panelu, następnie w okienku podać nazwę nowej kolekcji, jej typ i opcjonalnie przesłać zdjęcie które będzie okładką </w:t>
+      </w:r>
+      <w:r>
+        <w:rPr>
+          <w:rFonts w:eastAsia="Calibri" w:cs="" w:cstheme="minorBidi" w:eastAsiaTheme="minorHAnsi"/>
+          <w:b w:val="false"/>
+          <w:bCs w:val="false"/>
+          <w:i w:val="false"/>
+          <w:iCs w:val="false"/>
+          <w:color w:val="auto"/>
+          <w:kern w:val="0"/>
+          <w:sz w:val="22"/>
+          <w:szCs w:val="22"/>
+          <w:lang w:val="pl-PL" w:eastAsia="en-US" w:bidi="ar-SA"/>
+        </w:rPr>
+        <w:t>kolekcji</w:t>
+      </w:r>
+      <w:r>
+        <w:rPr>
+          <w:b w:val="false"/>
+          <w:bCs w:val="false"/>
+          <w:i w:val="false"/>
+          <w:iCs w:val="false"/>
+          <w:sz w:val="22"/>
+          <w:szCs w:val="22"/>
+        </w:rPr>
+        <w:t xml:space="preserve">. Aby dodać nową </w:t>
+      </w:r>
+      <w:r>
+        <w:rPr>
+          <w:rFonts w:eastAsia="Calibri" w:cs="" w:cstheme="minorBidi" w:eastAsiaTheme="minorHAnsi"/>
+          <w:b w:val="false"/>
+          <w:bCs w:val="false"/>
+          <w:i w:val="false"/>
+          <w:iCs w:val="false"/>
+          <w:color w:val="auto"/>
+          <w:kern w:val="0"/>
+          <w:sz w:val="22"/>
+          <w:szCs w:val="22"/>
+          <w:lang w:val="pl-PL" w:eastAsia="en-US" w:bidi="ar-SA"/>
+        </w:rPr>
+        <w:t>kolekcję</w:t>
+      </w:r>
+      <w:r>
+        <w:rPr>
+          <w:b w:val="false"/>
+          <w:bCs w:val="false"/>
+          <w:i w:val="false"/>
+          <w:iCs w:val="false"/>
+          <w:sz w:val="22"/>
+          <w:szCs w:val="22"/>
+        </w:rPr>
+        <w:t xml:space="preserve"> trzeba kliknąć przycisk “add collection”</w:t>
       </w:r>
     </w:p>
     <w:p>
@@ -300,17 +409,6 @@
       </w:pPr>
       <w:r>
         <w:rPr>
-          <w:b w:val="false"/>
-          <w:bCs w:val="false"/>
-          <w:i w:val="false"/>
-          <w:iCs w:val="false"/>
-          <w:sz w:val="22"/>
-          <w:szCs w:val="22"/>
-        </w:rPr>
-        <w:t>Kliknięcie “add” na lewym panelu otworzy okno modalne</w:t>
-      </w:r>
-      <w:r>
-        <w:rPr>
           <w:b/>
           <w:bCs/>
           <w:i w:val="false"/>
@@ -318,16 +416,16 @@
           <w:sz w:val="22"/>
           <w:szCs w:val="22"/>
         </w:rPr>
-        <w:t>.</w:t>
+        <w:t>Workflow</w:t>
       </w:r>
     </w:p>
     <w:p>
       <w:pPr>
         <w:pStyle w:val="Normal"/>
         <w:rPr>
-          <w:b w:val="false"/>
-          <w:b w:val="false"/>
-          <w:bCs w:val="false"/>
+          <w:b/>
+          <w:b/>
+          <w:bCs/>
           <w:i w:val="false"/>
           <w:i w:val="false"/>
           <w:iCs w:val="false"/>
@@ -344,7 +442,122 @@
           <w:sz w:val="22"/>
           <w:szCs w:val="22"/>
         </w:rPr>
+        <w:t>Kliknięcie “add” na lewym panelu otworzy okno modalne</w:t>
+      </w:r>
+      <w:r>
+        <w:rPr>
+          <w:b/>
+          <w:bCs/>
+          <w:i w:val="false"/>
+          <w:iCs w:val="false"/>
+          <w:sz w:val="22"/>
+          <w:szCs w:val="22"/>
+        </w:rPr>
+        <w:t>.</w:t>
+      </w:r>
+    </w:p>
+    <w:p>
+      <w:pPr>
+        <w:pStyle w:val="Normal"/>
+        <w:rPr>
+          <w:b w:val="false"/>
+          <w:b w:val="false"/>
+          <w:bCs w:val="false"/>
+          <w:i w:val="false"/>
+          <w:i w:val="false"/>
+          <w:iCs w:val="false"/>
+          <w:sz w:val="22"/>
+          <w:szCs w:val="22"/>
+        </w:rPr>
+      </w:pPr>
+      <w:r>
+        <w:rPr>
+          <w:b w:val="false"/>
+          <w:bCs w:val="false"/>
+          <w:i w:val="false"/>
+          <w:iCs w:val="false"/>
+          <w:sz w:val="22"/>
+          <w:szCs w:val="22"/>
+        </w:rPr>
         <w:t>Kliknięcie “x” w prawym górnym rogu okienka zamknie okienko.</w:t>
+      </w:r>
+    </w:p>
+    <w:p>
+      <w:pPr>
+        <w:pStyle w:val="Normal"/>
+        <w:rPr>
+          <w:b w:val="false"/>
+          <w:b w:val="false"/>
+          <w:bCs w:val="false"/>
+          <w:i w:val="false"/>
+          <w:i w:val="false"/>
+          <w:iCs w:val="false"/>
+          <w:sz w:val="22"/>
+          <w:szCs w:val="22"/>
+        </w:rPr>
+      </w:pPr>
+      <w:r>
+        <w:rPr>
+          <w:b w:val="false"/>
+          <w:bCs w:val="false"/>
+          <w:i w:val="false"/>
+          <w:iCs w:val="false"/>
+          <w:sz w:val="22"/>
+          <w:szCs w:val="22"/>
+        </w:rPr>
+        <w:t xml:space="preserve">Pod </w:t>
+      </w:r>
+      <w:r>
+        <w:rPr>
+          <w:rFonts w:eastAsia="Calibri" w:cs="" w:cstheme="minorBidi" w:eastAsiaTheme="minorHAnsi"/>
+          <w:b w:val="false"/>
+          <w:bCs w:val="false"/>
+          <w:i w:val="false"/>
+          <w:iCs w:val="false"/>
+          <w:color w:val="auto"/>
+          <w:kern w:val="0"/>
+          <w:sz w:val="22"/>
+          <w:szCs w:val="22"/>
+          <w:lang w:val="pl-PL" w:eastAsia="en-US" w:bidi="ar-SA"/>
+        </w:rPr>
+        <w:t>polem tekstowym</w:t>
+      </w:r>
+      <w:r>
+        <w:rPr>
+          <w:b w:val="false"/>
+          <w:bCs w:val="false"/>
+          <w:i w:val="false"/>
+          <w:iCs w:val="false"/>
+          <w:sz w:val="22"/>
+          <w:szCs w:val="22"/>
+        </w:rPr>
+        <w:t xml:space="preserve"> z nazwą </w:t>
+      </w:r>
+      <w:r>
+        <w:rPr>
+          <w:rFonts w:eastAsia="Calibri" w:cs="" w:cstheme="minorBidi" w:eastAsiaTheme="minorHAnsi"/>
+          <w:b w:val="false"/>
+          <w:bCs w:val="false"/>
+          <w:i w:val="false"/>
+          <w:iCs w:val="false"/>
+          <w:color w:val="auto"/>
+          <w:kern w:val="0"/>
+          <w:sz w:val="22"/>
+          <w:szCs w:val="22"/>
+          <w:lang w:val="pl-PL" w:eastAsia="en-US" w:bidi="ar-SA"/>
+        </w:rPr>
+        <w:t xml:space="preserve">kolekcji </w:t>
+      </w:r>
+      <w:r>
+        <w:rPr>
+          <w:b w:val="false"/>
+          <w:bCs w:val="false"/>
+          <w:i w:val="false"/>
+          <w:iCs w:val="false"/>
+          <w:sz w:val="22"/>
+          <w:szCs w:val="22"/>
+        </w:rPr>
+        <w:t>mamy rozwijaną listę w której możemy wybrać typ kolekcji.</w:t>
       </w:r>
     </w:p>
     <w:p>
@@ -397,7 +610,59 @@
           <w:sz w:val="22"/>
           <w:szCs w:val="22"/>
         </w:rPr>
-        <w:t>Kliknięcie  “add playlist” doda nową playliste.</w:t>
+        <w:t xml:space="preserve">Kliknięcie  “add </w:t>
+      </w:r>
+      <w:r>
+        <w:rPr>
+          <w:rFonts w:eastAsia="Calibri" w:cs="" w:cstheme="minorBidi" w:eastAsiaTheme="minorHAnsi"/>
+          <w:b w:val="false"/>
+          <w:bCs w:val="false"/>
+          <w:i w:val="false"/>
+          <w:iCs w:val="false"/>
+          <w:color w:val="auto"/>
+          <w:kern w:val="0"/>
+          <w:sz w:val="22"/>
+          <w:szCs w:val="22"/>
+          <w:lang w:val="pl-PL" w:eastAsia="en-US" w:bidi="ar-SA"/>
+        </w:rPr>
+        <w:t>collection</w:t>
+      </w:r>
+      <w:r>
+        <w:rPr>
+          <w:b w:val="false"/>
+          <w:bCs w:val="false"/>
+          <w:i w:val="false"/>
+          <w:iCs w:val="false"/>
+          <w:sz w:val="22"/>
+          <w:szCs w:val="22"/>
+        </w:rPr>
+        <w:t xml:space="preserve">” doda nową </w:t>
+      </w:r>
+      <w:r>
+        <w:rPr>
+          <w:rFonts w:eastAsia="Calibri" w:cs="" w:cstheme="minorBidi" w:eastAsiaTheme="minorHAnsi"/>
+          <w:b w:val="false"/>
+          <w:bCs w:val="false"/>
+          <w:i w:val="false"/>
+          <w:iCs w:val="false"/>
+          <w:color w:val="auto"/>
+          <w:kern w:val="0"/>
+          <w:sz w:val="22"/>
+          <w:szCs w:val="22"/>
+          <w:lang w:val="pl-PL" w:eastAsia="en-US" w:bidi="ar-SA"/>
+        </w:rPr>
+        <w:t>kolekcję</w:t>
+      </w:r>
+      <w:r>
+        <w:rPr>
+          <w:b w:val="false"/>
+          <w:bCs w:val="false"/>
+          <w:i w:val="false"/>
+          <w:iCs w:val="false"/>
+          <w:sz w:val="22"/>
+          <w:szCs w:val="22"/>
+        </w:rPr>
+        <w:t>.</w:t>
       </w:r>
     </w:p>
     <w:sectPr>
@@ -419,7 +684,6 @@
     <w:rPrDefault>
       <w:rPr>
         <w:rFonts w:ascii="Calibri" w:hAnsi="Calibri" w:eastAsia="Calibri" w:cs="" w:asciiTheme="minorHAnsi" w:cstheme="minorBidi" w:eastAsiaTheme="minorHAnsi" w:hAnsiTheme="minorHAnsi"/>
-        <w:sz w:val="22"/>
         <w:szCs w:val="22"/>
         <w:lang w:val="pl-PL" w:eastAsia="en-US" w:bidi="ar-SA"/>
       </w:rPr>
@@ -808,6 +1072,7 @@
     <w:qFormat/>
     <w:pPr>
       <w:widowControl/>
+      <w:suppressAutoHyphens w:val="true"/>
       <w:bidi w:val="0"/>
       <w:spacing w:lineRule="auto" w:line="259" w:before="0" w:after="160"/>
       <w:jc w:val="left"/>

</xml_diff>